<commit_message>
added to do list
</commit_message>
<xml_diff>
--- a/tests/Test-JavaScript-Week-1.docx
+++ b/tests/Test-JavaScript-Week-1.docx
@@ -81,6 +81,15 @@
         </w:rPr>
         <w:t>y question)</w:t>
       </w:r>
+      <w:r>
+        <w:rPr>
+          <w:rFonts w:ascii="Arial" w:hAnsi="Arial" w:cs="Arial"/>
+          <w:b/>
+          <w:sz w:val="28"/>
+          <w:szCs w:val="28"/>
+        </w:rPr>
+        <w:t xml:space="preserve"> </w:t>
+      </w:r>
     </w:p>
     <w:p>
       <w:pPr>
@@ -93,77 +102,89 @@
           <w:szCs w:val="28"/>
         </w:rPr>
       </w:pPr>
-    </w:p>
-    <w:p>
-      <w:pPr>
-        <w:pStyle w:val="ListParagraph"/>
-        <w:rPr>
-          <w:rFonts w:ascii="Arial" w:hAnsi="Arial" w:cs="Arial"/>
-          <w:sz w:val="28"/>
-          <w:szCs w:val="28"/>
-        </w:rPr>
-      </w:pPr>
-    </w:p>
-    <w:p>
-      <w:pPr>
-        <w:pStyle w:val="ListParagraph"/>
-        <w:numPr>
-          <w:ilvl w:val="0"/>
-          <w:numId w:val="1"/>
-        </w:numPr>
-        <w:rPr>
-          <w:rFonts w:ascii="Arial" w:hAnsi="Arial" w:cs="Arial"/>
-          <w:b/>
-          <w:sz w:val="28"/>
-          <w:szCs w:val="28"/>
-        </w:rPr>
-      </w:pPr>
-      <w:r>
-        <w:rPr>
-          <w:rFonts w:ascii="Arial" w:hAnsi="Arial" w:cs="Arial"/>
-          <w:b/>
-          <w:sz w:val="28"/>
-          <w:szCs w:val="28"/>
-        </w:rPr>
-        <w:t xml:space="preserve">Write a program </w:t>
-      </w:r>
-      <w:r>
-        <w:rPr>
-          <w:rFonts w:ascii="Arial" w:hAnsi="Arial" w:cs="Arial"/>
-          <w:b/>
-          <w:sz w:val="28"/>
-          <w:szCs w:val="28"/>
-        </w:rPr>
-        <w:t xml:space="preserve">to find the maximum and </w:t>
-      </w:r>
-      <w:r>
-        <w:rPr>
-          <w:rFonts w:ascii="Arial" w:hAnsi="Arial" w:cs="Arial"/>
-          <w:b/>
-          <w:sz w:val="28"/>
-          <w:szCs w:val="28"/>
-        </w:rPr>
-        <w:t>second maximum</w:t>
-      </w:r>
-      <w:r>
-        <w:rPr>
-          <w:rFonts w:ascii="Arial" w:hAnsi="Arial" w:cs="Arial"/>
-          <w:b/>
-          <w:sz w:val="28"/>
-          <w:szCs w:val="28"/>
-        </w:rPr>
-        <w:t xml:space="preserve"> elemen</w:t>
+      <w:r>
+        <w:rPr>
+          <w:rFonts w:ascii="Arial" w:hAnsi="Arial" w:cs="Arial"/>
+          <w:b/>
+          <w:sz w:val="28"/>
+          <w:szCs w:val="28"/>
+        </w:rPr>
+        <w:t>Maximum Time – 40 Minutes</w:t>
       </w:r>
       <w:bookmarkStart w:id="0" w:name="_GoBack"/>
       <w:bookmarkEnd w:id="0"/>
-      <w:r>
-        <w:rPr>
-          <w:rFonts w:ascii="Arial" w:hAnsi="Arial" w:cs="Arial"/>
-          <w:b/>
-          <w:sz w:val="28"/>
-          <w:szCs w:val="28"/>
-        </w:rPr>
-        <w:t>t in the following array by writing functions</w:t>
+    </w:p>
+    <w:p>
+      <w:pPr>
+        <w:pStyle w:val="ListParagraph"/>
+        <w:jc w:val="center"/>
+        <w:rPr>
+          <w:rFonts w:ascii="Arial" w:hAnsi="Arial" w:cs="Arial"/>
+          <w:b/>
+          <w:sz w:val="28"/>
+          <w:szCs w:val="28"/>
+        </w:rPr>
+      </w:pPr>
+    </w:p>
+    <w:p>
+      <w:pPr>
+        <w:pStyle w:val="ListParagraph"/>
+        <w:rPr>
+          <w:rFonts w:ascii="Arial" w:hAnsi="Arial" w:cs="Arial"/>
+          <w:sz w:val="28"/>
+          <w:szCs w:val="28"/>
+        </w:rPr>
+      </w:pPr>
+    </w:p>
+    <w:p>
+      <w:pPr>
+        <w:pStyle w:val="ListParagraph"/>
+        <w:numPr>
+          <w:ilvl w:val="0"/>
+          <w:numId w:val="1"/>
+        </w:numPr>
+        <w:rPr>
+          <w:rFonts w:ascii="Arial" w:hAnsi="Arial" w:cs="Arial"/>
+          <w:b/>
+          <w:sz w:val="28"/>
+          <w:szCs w:val="28"/>
+        </w:rPr>
+      </w:pPr>
+      <w:r>
+        <w:rPr>
+          <w:rFonts w:ascii="Arial" w:hAnsi="Arial" w:cs="Arial"/>
+          <w:b/>
+          <w:sz w:val="28"/>
+          <w:szCs w:val="28"/>
+        </w:rPr>
+        <w:t xml:space="preserve">Write a program </w:t>
+      </w:r>
+      <w:r>
+        <w:rPr>
+          <w:rFonts w:ascii="Arial" w:hAnsi="Arial" w:cs="Arial"/>
+          <w:b/>
+          <w:sz w:val="28"/>
+          <w:szCs w:val="28"/>
+        </w:rPr>
+        <w:t xml:space="preserve">to find the maximum and </w:t>
+      </w:r>
+      <w:r>
+        <w:rPr>
+          <w:rFonts w:ascii="Arial" w:hAnsi="Arial" w:cs="Arial"/>
+          <w:b/>
+          <w:sz w:val="28"/>
+          <w:szCs w:val="28"/>
+        </w:rPr>
+        <w:t>second maximum</w:t>
+      </w:r>
+      <w:r>
+        <w:rPr>
+          <w:rFonts w:ascii="Arial" w:hAnsi="Arial" w:cs="Arial"/>
+          <w:b/>
+          <w:sz w:val="28"/>
+          <w:szCs w:val="28"/>
+        </w:rPr>
+        <w:t xml:space="preserve"> element in the following array by writing functions</w:t>
       </w:r>
       <w:r>
         <w:rPr>
@@ -948,6 +969,7 @@
           <w:sz w:val="28"/>
           <w:szCs w:val="28"/>
         </w:rPr>
+        <w:lastRenderedPageBreak/>
         <w:t>‘</w:t>
       </w:r>
       <w:r>

</xml_diff>